<commit_message>
More updates to the requirements
</commit_message>
<xml_diff>
--- a/software/Requirements for an Immunization Submitter Reference Implementation.docx
+++ b/software/Requirements for an Immunization Submitter Reference Implementation.docx
@@ -62,6 +62,19 @@
         <w:pStyle w:val="Heading1"/>
       </w:pPr>
       <w:r>
+        <w:t>Name</w:t>
+      </w:r>
+    </w:p>
+    <w:p>
+      <w:r>
+        <w:t xml:space="preserve">This product needs a name or acronym. The default is Immunization Submitter Reference Implementation (ISRI). </w:t>
+      </w:r>
+    </w:p>
+    <w:p>
+      <w:pPr>
+        <w:pStyle w:val="Heading1"/>
+      </w:pPr>
+      <w:r>
         <w:t>Software Resources</w:t>
       </w:r>
     </w:p>
@@ -77,7 +90,7 @@
       <w:r>
         <w:t xml:space="preserve">SMM/Tester </w:t>
       </w:r>
-      <w:hyperlink r:id="rId5" w:history="1">
+      <w:hyperlink r:id="rId6" w:history="1">
         <w:r>
           <w:rPr>
             <w:rStyle w:val="Hyperlink"/>
@@ -117,7 +130,7 @@
       <w:r>
         <w:t xml:space="preserve">IIS Sandbox </w:t>
       </w:r>
-      <w:hyperlink r:id="rId6" w:history="1">
+      <w:hyperlink r:id="rId7" w:history="1">
         <w:r>
           <w:rPr>
             <w:rStyle w:val="Hyperlink"/>
@@ -161,7 +174,7 @@
       <w:r>
         <w:t xml:space="preserve">The IIS reference is available now here: </w:t>
       </w:r>
-      <w:hyperlink r:id="rId7" w:history="1">
+      <w:hyperlink r:id="rId8" w:history="1">
         <w:r>
           <w:rPr>
             <w:rStyle w:val="Hyperlink"/>
@@ -211,12 +224,15 @@
     </w:p>
     <w:p>
       <w:r>
-        <w:t xml:space="preserve">Normally data entry areas need to be protected from bad data entry such as not completing required fields or entering inappropriate data in number or date fields. For testing purposes, it is important that the reference implementation accept any value entered by the user. In this way negative testing scenarios can be executed to verify what would happen to downstream systems if they receive bad data. </w:t>
-      </w:r>
-    </w:p>
-    <w:p>
+        <w:t xml:space="preserve">Normally data entry areas need to be protected from bad data entry such as not completing required fields or entering inappropriate data in number or date fields. For testing purposes, it is important that </w:t>
+      </w:r>
       <w:r>
         <w:lastRenderedPageBreak/>
+        <w:t xml:space="preserve">the reference implementation accept any value entered by the user. In this way negative testing scenarios can be executed to verify what would happen to downstream systems if they receive bad data. </w:t>
+      </w:r>
+    </w:p>
+    <w:p>
+      <w:r>
         <w:t xml:space="preserve">In the example below, a Reference Implementation should NOT implement the “Normal Protections” but rather the “Testing Functionality Needed”. </w:t>
       </w:r>
     </w:p>
@@ -535,6 +551,7 @@
         <w:pStyle w:val="Heading2"/>
       </w:pPr>
       <w:r>
+        <w:lastRenderedPageBreak/>
         <w:t>Patient Data Entry</w:t>
       </w:r>
     </w:p>
@@ -559,144 +576,559 @@
       <w:pPr>
         <w:pStyle w:val="ListParagraph"/>
         <w:numPr>
+          <w:ilvl w:val="1"/>
+          <w:numId w:val="1"/>
+        </w:numPr>
+      </w:pPr>
+      <w:r>
+        <w:t>Pre-populate with a randomly generated value</w:t>
+      </w:r>
+    </w:p>
+    <w:p>
+      <w:pPr>
+        <w:pStyle w:val="ListParagraph"/>
+        <w:numPr>
+          <w:ilvl w:val="0"/>
+          <w:numId w:val="1"/>
+        </w:numPr>
+      </w:pPr>
+      <w:r>
+        <w:t>Medical Record Number Authority</w:t>
+      </w:r>
+    </w:p>
+    <w:p>
+      <w:pPr>
+        <w:pStyle w:val="ListParagraph"/>
+        <w:numPr>
+          <w:ilvl w:val="1"/>
+          <w:numId w:val="1"/>
+        </w:numPr>
+      </w:pPr>
+      <w:r>
+        <w:t>Pre-populate with “ISRI Demo”</w:t>
+      </w:r>
+    </w:p>
+    <w:p>
+      <w:pPr>
+        <w:pStyle w:val="ListParagraph"/>
+        <w:numPr>
+          <w:ilvl w:val="0"/>
+          <w:numId w:val="1"/>
+        </w:numPr>
+      </w:pPr>
+      <w:r>
+        <w:t>Name First</w:t>
+      </w:r>
+    </w:p>
+    <w:p>
+      <w:pPr>
+        <w:pStyle w:val="ListParagraph"/>
+        <w:numPr>
+          <w:ilvl w:val="1"/>
+          <w:numId w:val="1"/>
+        </w:numPr>
+      </w:pPr>
+      <w:r>
+        <w:t>Pre-populate with random first name + “ISRI”</w:t>
+      </w:r>
+    </w:p>
+    <w:p>
+      <w:pPr>
+        <w:pStyle w:val="ListParagraph"/>
+        <w:numPr>
+          <w:ilvl w:val="0"/>
+          <w:numId w:val="1"/>
+        </w:numPr>
+      </w:pPr>
+      <w:r>
+        <w:t>Name Middle</w:t>
+      </w:r>
+    </w:p>
+    <w:p>
+      <w:pPr>
+        <w:pStyle w:val="ListParagraph"/>
+        <w:numPr>
+          <w:ilvl w:val="1"/>
+          <w:numId w:val="1"/>
+        </w:numPr>
+      </w:pPr>
+      <w:r>
+        <w:t>Pre-populate with a different random “first name”</w:t>
+      </w:r>
+    </w:p>
+    <w:p>
+      <w:pPr>
+        <w:pStyle w:val="ListParagraph"/>
+        <w:numPr>
+          <w:ilvl w:val="0"/>
+          <w:numId w:val="1"/>
+        </w:numPr>
+      </w:pPr>
+      <w:r>
+        <w:t>Name Last</w:t>
+      </w:r>
+    </w:p>
+    <w:p>
+      <w:pPr>
+        <w:pStyle w:val="ListParagraph"/>
+        <w:numPr>
+          <w:ilvl w:val="1"/>
+          <w:numId w:val="1"/>
+        </w:numPr>
+      </w:pPr>
+      <w:r>
+        <w:t>Pre-populate with a random county name + “ISRI”</w:t>
+      </w:r>
+    </w:p>
+    <w:p>
+      <w:pPr>
+        <w:pStyle w:val="ListParagraph"/>
+        <w:numPr>
+          <w:ilvl w:val="0"/>
+          <w:numId w:val="1"/>
+        </w:numPr>
+      </w:pPr>
+      <w:r>
+        <w:t>Name Type</w:t>
+      </w:r>
+    </w:p>
+    <w:p>
+      <w:pPr>
+        <w:pStyle w:val="ListParagraph"/>
+        <w:numPr>
+          <w:ilvl w:val="1"/>
+          <w:numId w:val="1"/>
+        </w:numPr>
+      </w:pPr>
+      <w:r>
+        <w:t>Pre-populate with “L” for Legal</w:t>
+      </w:r>
+    </w:p>
+    <w:p>
+      <w:pPr>
+        <w:pStyle w:val="ListParagraph"/>
+        <w:numPr>
+          <w:ilvl w:val="0"/>
+          <w:numId w:val="1"/>
+        </w:numPr>
+      </w:pPr>
+      <w:r>
+        <w:t>Mother Maiden Name Last</w:t>
+      </w:r>
+    </w:p>
+    <w:p>
+      <w:pPr>
+        <w:pStyle w:val="ListParagraph"/>
+        <w:numPr>
+          <w:ilvl w:val="1"/>
+          <w:numId w:val="1"/>
+        </w:numPr>
+      </w:pPr>
+      <w:r>
+        <w:t>Pre-populate with a random county name</w:t>
+      </w:r>
+    </w:p>
+    <w:p>
+      <w:pPr>
+        <w:pStyle w:val="ListParagraph"/>
+        <w:numPr>
+          <w:ilvl w:val="0"/>
+          <w:numId w:val="1"/>
+        </w:numPr>
+      </w:pPr>
+      <w:r>
+        <w:t>Date of Birth</w:t>
+      </w:r>
+    </w:p>
+    <w:p>
+      <w:pPr>
+        <w:pStyle w:val="ListParagraph"/>
+        <w:numPr>
+          <w:ilvl w:val="1"/>
+          <w:numId w:val="1"/>
+        </w:numPr>
+      </w:pPr>
+      <w:r>
+        <w:t>Pre-populate with a random date for a patient aged 24-36 months</w:t>
+      </w:r>
+    </w:p>
+    <w:p>
+      <w:pPr>
+        <w:pStyle w:val="ListParagraph"/>
+        <w:numPr>
+          <w:ilvl w:val="0"/>
+          <w:numId w:val="1"/>
+        </w:numPr>
+      </w:pPr>
+      <w:r>
+        <w:t>Sex</w:t>
+      </w:r>
+    </w:p>
+    <w:p>
+      <w:pPr>
+        <w:pStyle w:val="ListParagraph"/>
+        <w:numPr>
+          <w:ilvl w:val="1"/>
+          <w:numId w:val="1"/>
+        </w:numPr>
+      </w:pPr>
+      <w:r>
+        <w:t>Pre-populate with F for female</w:t>
+      </w:r>
+    </w:p>
+    <w:p>
+      <w:pPr>
+        <w:pStyle w:val="ListParagraph"/>
+        <w:numPr>
+          <w:ilvl w:val="1"/>
+          <w:numId w:val="1"/>
+        </w:numPr>
+      </w:pPr>
+      <w:r>
+        <w:t>Allowed values:</w:t>
+      </w:r>
+    </w:p>
+    <w:p>
+      <w:pPr>
+        <w:pStyle w:val="ListParagraph"/>
+        <w:numPr>
+          <w:ilvl w:val="2"/>
+          <w:numId w:val="1"/>
+        </w:numPr>
+      </w:pPr>
+      <w:r>
+        <w:t>: &lt;not indicated&gt;</w:t>
+      </w:r>
+    </w:p>
+    <w:p>
+      <w:pPr>
+        <w:pStyle w:val="ListParagraph"/>
+        <w:numPr>
+          <w:ilvl w:val="2"/>
+          <w:numId w:val="1"/>
+        </w:numPr>
+      </w:pPr>
+      <w:proofErr w:type="gramStart"/>
+      <w:r>
+        <w:t>M :</w:t>
+      </w:r>
+      <w:proofErr w:type="gramEnd"/>
+      <w:r>
+        <w:t xml:space="preserve"> Male</w:t>
+      </w:r>
+    </w:p>
+    <w:p>
+      <w:pPr>
+        <w:pStyle w:val="ListParagraph"/>
+        <w:numPr>
+          <w:ilvl w:val="2"/>
+          <w:numId w:val="1"/>
+        </w:numPr>
+      </w:pPr>
+      <w:proofErr w:type="gramStart"/>
+      <w:r>
+        <w:t>F :</w:t>
+      </w:r>
+      <w:proofErr w:type="gramEnd"/>
+      <w:r>
+        <w:t xml:space="preserve"> Female</w:t>
+      </w:r>
+    </w:p>
+    <w:p>
+      <w:pPr>
+        <w:pStyle w:val="ListParagraph"/>
+        <w:numPr>
+          <w:ilvl w:val="2"/>
+          <w:numId w:val="1"/>
+        </w:numPr>
+      </w:pPr>
+      <w:proofErr w:type="gramStart"/>
+      <w:r>
+        <w:t>O :</w:t>
+      </w:r>
+      <w:proofErr w:type="gramEnd"/>
+      <w:r>
+        <w:t xml:space="preserve"> Other</w:t>
+      </w:r>
+    </w:p>
+    <w:p>
+      <w:pPr>
+        <w:pStyle w:val="ListParagraph"/>
+        <w:numPr>
+          <w:ilvl w:val="2"/>
+          <w:numId w:val="1"/>
+        </w:numPr>
+      </w:pPr>
+      <w:r>
+        <w:t>U: Unknown</w:t>
+      </w:r>
+    </w:p>
+    <w:p>
+      <w:pPr>
+        <w:pStyle w:val="ListParagraph"/>
+        <w:numPr>
+          <w:ilvl w:val="0"/>
+          <w:numId w:val="1"/>
+        </w:numPr>
+      </w:pPr>
+      <w:r>
+        <w:t>Race</w:t>
+      </w:r>
+    </w:p>
+    <w:p>
+      <w:pPr>
+        <w:pStyle w:val="ListParagraph"/>
+        <w:numPr>
+          <w:ilvl w:val="1"/>
+          <w:numId w:val="1"/>
+        </w:numPr>
+      </w:pPr>
+      <w:r>
+        <w:t>Allowed values:</w:t>
+      </w:r>
+    </w:p>
+    <w:p>
+      <w:pPr>
+        <w:pStyle w:val="ListParagraph"/>
+        <w:numPr>
+          <w:ilvl w:val="2"/>
+          <w:numId w:val="1"/>
+        </w:numPr>
+      </w:pPr>
+      <w:r>
+        <w:t>: &lt;not indicated&gt;</w:t>
+      </w:r>
+    </w:p>
+    <w:p>
+      <w:pPr>
+        <w:pStyle w:val="ListParagraph"/>
+        <w:numPr>
+          <w:ilvl w:val="2"/>
+          <w:numId w:val="1"/>
+        </w:numPr>
+      </w:pPr>
+      <w:r>
+        <w:t>1002-</w:t>
+      </w:r>
+      <w:proofErr w:type="gramStart"/>
+      <w:r>
+        <w:t>5 :</w:t>
+      </w:r>
+      <w:proofErr w:type="gramEnd"/>
+      <w:r>
+        <w:t xml:space="preserve"> American Indian or Alaska Native</w:t>
+      </w:r>
+    </w:p>
+    <w:p>
+      <w:pPr>
+        <w:pStyle w:val="ListParagraph"/>
+        <w:numPr>
+          <w:ilvl w:val="2"/>
+          <w:numId w:val="1"/>
+        </w:numPr>
+      </w:pPr>
+      <w:r>
+        <w:t>2028-</w:t>
+      </w:r>
+      <w:proofErr w:type="gramStart"/>
+      <w:r>
+        <w:t>9 :</w:t>
+      </w:r>
+      <w:proofErr w:type="gramEnd"/>
+      <w:r>
+        <w:t xml:space="preserve"> Asian</w:t>
+      </w:r>
+    </w:p>
+    <w:p>
+      <w:pPr>
+        <w:pStyle w:val="ListParagraph"/>
+        <w:numPr>
+          <w:ilvl w:val="2"/>
+          <w:numId w:val="1"/>
+        </w:numPr>
+      </w:pPr>
+      <w:r>
+        <w:t>2076-</w:t>
+      </w:r>
+      <w:proofErr w:type="gramStart"/>
+      <w:r>
+        <w:t>8 :</w:t>
+      </w:r>
+      <w:proofErr w:type="gramEnd"/>
+      <w:r>
+        <w:t xml:space="preserve"> Native Hawaiian or Other Pacific Islander</w:t>
+      </w:r>
+    </w:p>
+    <w:p>
+      <w:pPr>
+        <w:pStyle w:val="ListParagraph"/>
+        <w:numPr>
+          <w:ilvl w:val="2"/>
+          <w:numId w:val="1"/>
+        </w:numPr>
+      </w:pPr>
+      <w:r>
+        <w:t>2054-</w:t>
+      </w:r>
+      <w:proofErr w:type="gramStart"/>
+      <w:r>
+        <w:t>5 :</w:t>
+      </w:r>
+      <w:proofErr w:type="gramEnd"/>
+      <w:r>
+        <w:t xml:space="preserve"> Black or African-American</w:t>
+      </w:r>
+    </w:p>
+    <w:p>
+      <w:pPr>
+        <w:pStyle w:val="ListParagraph"/>
+        <w:numPr>
+          <w:ilvl w:val="2"/>
+          <w:numId w:val="1"/>
+        </w:numPr>
+      </w:pPr>
+      <w:r>
+        <w:t>2106-</w:t>
+      </w:r>
+      <w:proofErr w:type="gramStart"/>
+      <w:r>
+        <w:t>3 :</w:t>
+      </w:r>
+      <w:proofErr w:type="gramEnd"/>
+      <w:r>
+        <w:t xml:space="preserve"> White</w:t>
+      </w:r>
+    </w:p>
+    <w:p>
+      <w:pPr>
+        <w:pStyle w:val="ListParagraph"/>
+        <w:numPr>
+          <w:ilvl w:val="2"/>
+          <w:numId w:val="1"/>
+        </w:numPr>
+      </w:pPr>
+      <w:r>
+        <w:t>2131-</w:t>
+      </w:r>
+      <w:proofErr w:type="gramStart"/>
+      <w:r>
+        <w:t>1 :</w:t>
+      </w:r>
+      <w:proofErr w:type="gramEnd"/>
+      <w:r>
+        <w:t xml:space="preserve"> Other Race</w:t>
+      </w:r>
+    </w:p>
+    <w:p>
+      <w:pPr>
+        <w:pStyle w:val="ListParagraph"/>
+        <w:numPr>
+          <w:ilvl w:val="0"/>
+          <w:numId w:val="1"/>
+        </w:numPr>
+      </w:pPr>
+      <w:r>
+        <w:t>Ethnicity</w:t>
+      </w:r>
+    </w:p>
+    <w:p>
+      <w:pPr>
+        <w:pStyle w:val="ListParagraph"/>
+        <w:numPr>
+          <w:ilvl w:val="1"/>
+          <w:numId w:val="1"/>
+        </w:numPr>
+      </w:pPr>
+      <w:r>
+        <w:t>Allowed values:</w:t>
+      </w:r>
+    </w:p>
+    <w:p>
+      <w:pPr>
+        <w:pStyle w:val="ListParagraph"/>
+        <w:numPr>
+          <w:ilvl w:val="2"/>
+          <w:numId w:val="1"/>
+        </w:numPr>
+      </w:pPr>
+      <w:r>
+        <w:t>: &lt;not indicated&gt;</w:t>
+      </w:r>
+    </w:p>
+    <w:p>
+      <w:pPr>
+        <w:pStyle w:val="ListParagraph"/>
+        <w:numPr>
+          <w:ilvl w:val="2"/>
+          <w:numId w:val="1"/>
+        </w:numPr>
+      </w:pPr>
+      <w:r>
+        <w:t>2135-</w:t>
+      </w:r>
+      <w:proofErr w:type="gramStart"/>
+      <w:r>
+        <w:t>2 :</w:t>
+      </w:r>
+      <w:proofErr w:type="gramEnd"/>
+      <w:r>
+        <w:t xml:space="preserve"> Hispanic or Latino</w:t>
+      </w:r>
+    </w:p>
+    <w:p>
+      <w:pPr>
+        <w:pStyle w:val="ListParagraph"/>
+        <w:numPr>
+          <w:ilvl w:val="2"/>
+          <w:numId w:val="1"/>
+        </w:numPr>
+      </w:pPr>
+      <w:r>
+        <w:t>2186-</w:t>
+      </w:r>
+      <w:proofErr w:type="gramStart"/>
+      <w:r>
+        <w:t>5 :</w:t>
+      </w:r>
+      <w:proofErr w:type="gramEnd"/>
+      <w:r>
+        <w:t xml:space="preserve"> not Hispanic or Latino</w:t>
+      </w:r>
+    </w:p>
+    <w:p>
+      <w:pPr>
+        <w:pStyle w:val="ListParagraph"/>
+        <w:numPr>
+          <w:ilvl w:val="0"/>
+          <w:numId w:val="1"/>
+        </w:numPr>
+      </w:pPr>
+      <w:r>
+        <w:t>Phone Area Code</w:t>
+      </w:r>
+    </w:p>
+    <w:p>
+      <w:pPr>
+        <w:pStyle w:val="ListParagraph"/>
+        <w:numPr>
+          <w:ilvl w:val="1"/>
+          <w:numId w:val="1"/>
+        </w:numPr>
+      </w:pPr>
+      <w:r>
+        <w:t>Pre-populate with a random valid phone area code</w:t>
+      </w:r>
+    </w:p>
+    <w:p>
+      <w:pPr>
+        <w:pStyle w:val="ListParagraph"/>
+        <w:numPr>
           <w:ilvl w:val="0"/>
           <w:numId w:val="1"/>
         </w:numPr>
       </w:pPr>
       <w:r>
         <w:lastRenderedPageBreak/>
-        <w:t>Medical Record Number Authority</w:t>
-      </w:r>
-    </w:p>
-    <w:p>
-      <w:pPr>
-        <w:pStyle w:val="ListParagraph"/>
-        <w:numPr>
-          <w:ilvl w:val="0"/>
-          <w:numId w:val="1"/>
-        </w:numPr>
-      </w:pPr>
-      <w:r>
-        <w:t>Name First</w:t>
-      </w:r>
-    </w:p>
-    <w:p>
-      <w:pPr>
-        <w:pStyle w:val="ListParagraph"/>
-        <w:numPr>
-          <w:ilvl w:val="0"/>
-          <w:numId w:val="1"/>
-        </w:numPr>
-      </w:pPr>
-      <w:r>
-        <w:t>Name Middle</w:t>
-      </w:r>
-    </w:p>
-    <w:p>
-      <w:pPr>
-        <w:pStyle w:val="ListParagraph"/>
-        <w:numPr>
-          <w:ilvl w:val="0"/>
-          <w:numId w:val="1"/>
-        </w:numPr>
-      </w:pPr>
-      <w:r>
-        <w:t>Name Last</w:t>
-      </w:r>
-    </w:p>
-    <w:p>
-      <w:pPr>
-        <w:pStyle w:val="ListParagraph"/>
-        <w:numPr>
-          <w:ilvl w:val="0"/>
-          <w:numId w:val="1"/>
-        </w:numPr>
-      </w:pPr>
-      <w:r>
-        <w:t>Name Type</w:t>
-      </w:r>
-    </w:p>
-    <w:p>
-      <w:pPr>
-        <w:pStyle w:val="ListParagraph"/>
-        <w:numPr>
-          <w:ilvl w:val="0"/>
-          <w:numId w:val="1"/>
-        </w:numPr>
-      </w:pPr>
-      <w:r>
-        <w:t>Mother Maiden Name Last</w:t>
-      </w:r>
-    </w:p>
-    <w:p>
-      <w:pPr>
-        <w:pStyle w:val="ListParagraph"/>
-        <w:numPr>
-          <w:ilvl w:val="0"/>
-          <w:numId w:val="1"/>
-        </w:numPr>
-      </w:pPr>
-      <w:r>
-        <w:t>Date of Birth</w:t>
-      </w:r>
-    </w:p>
-    <w:p>
-      <w:pPr>
-        <w:pStyle w:val="ListParagraph"/>
-        <w:numPr>
-          <w:ilvl w:val="0"/>
-          <w:numId w:val="1"/>
-        </w:numPr>
-      </w:pPr>
-      <w:r>
-        <w:t>Sex</w:t>
-      </w:r>
-    </w:p>
-    <w:p>
-      <w:pPr>
-        <w:pStyle w:val="ListParagraph"/>
-        <w:numPr>
-          <w:ilvl w:val="0"/>
-          <w:numId w:val="1"/>
-        </w:numPr>
-      </w:pPr>
-      <w:r>
-        <w:t>Race</w:t>
-      </w:r>
-    </w:p>
-    <w:p>
-      <w:pPr>
-        <w:pStyle w:val="ListParagraph"/>
-        <w:numPr>
-          <w:ilvl w:val="0"/>
-          <w:numId w:val="1"/>
-        </w:numPr>
-      </w:pPr>
-      <w:r>
-        <w:t>Ethnicity</w:t>
-      </w:r>
-    </w:p>
-    <w:p>
-      <w:pPr>
-        <w:pStyle w:val="ListParagraph"/>
-        <w:numPr>
-          <w:ilvl w:val="0"/>
-          <w:numId w:val="1"/>
-        </w:numPr>
-      </w:pPr>
-      <w:r>
-        <w:t>Phone Area Code</w:t>
-      </w:r>
-    </w:p>
-    <w:p>
-      <w:pPr>
-        <w:pStyle w:val="ListParagraph"/>
-        <w:numPr>
-          <w:ilvl w:val="0"/>
-          <w:numId w:val="1"/>
-        </w:numPr>
-      </w:pPr>
-      <w:r>
         <w:t>Phone Number</w:t>
       </w:r>
     </w:p>
@@ -704,6 +1136,18 @@
       <w:pPr>
         <w:pStyle w:val="ListParagraph"/>
         <w:numPr>
+          <w:ilvl w:val="1"/>
+          <w:numId w:val="1"/>
+        </w:numPr>
+      </w:pPr>
+      <w:r>
+        <w:t>Pre-populate with a random 7-digit phone number, where the first digit is never 0 or 1</w:t>
+      </w:r>
+    </w:p>
+    <w:p>
+      <w:pPr>
+        <w:pStyle w:val="ListParagraph"/>
+        <w:numPr>
           <w:ilvl w:val="0"/>
           <w:numId w:val="1"/>
         </w:numPr>
@@ -716,6 +1160,18 @@
       <w:pPr>
         <w:pStyle w:val="ListParagraph"/>
         <w:numPr>
+          <w:ilvl w:val="1"/>
+          <w:numId w:val="1"/>
+        </w:numPr>
+      </w:pPr>
+      <w:r>
+        <w:t>Pre-populate with a random number between 100 and 2000 + space + random Dutch City Name + random street type</w:t>
+      </w:r>
+    </w:p>
+    <w:p>
+      <w:pPr>
+        <w:pStyle w:val="ListParagraph"/>
+        <w:numPr>
           <w:ilvl w:val="0"/>
           <w:numId w:val="1"/>
         </w:numPr>
@@ -728,6 +1184,18 @@
       <w:pPr>
         <w:pStyle w:val="ListParagraph"/>
         <w:numPr>
+          <w:ilvl w:val="1"/>
+          <w:numId w:val="1"/>
+        </w:numPr>
+      </w:pPr>
+      <w:r>
+        <w:t>Leave blank</w:t>
+      </w:r>
+    </w:p>
+    <w:p>
+      <w:pPr>
+        <w:pStyle w:val="ListParagraph"/>
+        <w:numPr>
           <w:ilvl w:val="0"/>
           <w:numId w:val="1"/>
         </w:numPr>
@@ -740,6 +1208,18 @@
       <w:pPr>
         <w:pStyle w:val="ListParagraph"/>
         <w:numPr>
+          <w:ilvl w:val="1"/>
+          <w:numId w:val="1"/>
+        </w:numPr>
+      </w:pPr>
+      <w:r>
+        <w:t>Pre-populate with randomly selected City</w:t>
+      </w:r>
+    </w:p>
+    <w:p>
+      <w:pPr>
+        <w:pStyle w:val="ListParagraph"/>
+        <w:numPr>
           <w:ilvl w:val="0"/>
           <w:numId w:val="1"/>
         </w:numPr>
@@ -752,6 +1232,21 @@
       <w:pPr>
         <w:pStyle w:val="ListParagraph"/>
         <w:numPr>
+          <w:ilvl w:val="1"/>
+          <w:numId w:val="1"/>
+        </w:numPr>
+      </w:pPr>
+      <w:r>
+        <w:t xml:space="preserve">Pre-populate with </w:t>
+      </w:r>
+      <w:r>
+        <w:t>correct state of randomly selected City</w:t>
+      </w:r>
+    </w:p>
+    <w:p>
+      <w:pPr>
+        <w:pStyle w:val="ListParagraph"/>
+        <w:numPr>
           <w:ilvl w:val="0"/>
           <w:numId w:val="1"/>
         </w:numPr>
@@ -764,6 +1259,18 @@
       <w:pPr>
         <w:pStyle w:val="ListParagraph"/>
         <w:numPr>
+          <w:ilvl w:val="1"/>
+          <w:numId w:val="1"/>
+        </w:numPr>
+      </w:pPr>
+      <w:r>
+        <w:t>Pre-populate with correct state of randomly selected City</w:t>
+      </w:r>
+    </w:p>
+    <w:p>
+      <w:pPr>
+        <w:pStyle w:val="ListParagraph"/>
+        <w:numPr>
           <w:ilvl w:val="0"/>
           <w:numId w:val="1"/>
         </w:numPr>
@@ -776,6 +1283,18 @@
       <w:pPr>
         <w:pStyle w:val="ListParagraph"/>
         <w:numPr>
+          <w:ilvl w:val="1"/>
+          <w:numId w:val="1"/>
+        </w:numPr>
+      </w:pPr>
+      <w:r>
+        <w:t>Pre-populate with US</w:t>
+      </w:r>
+    </w:p>
+    <w:p>
+      <w:pPr>
+        <w:pStyle w:val="ListParagraph"/>
+        <w:numPr>
           <w:ilvl w:val="0"/>
           <w:numId w:val="1"/>
         </w:numPr>
@@ -788,6 +1307,21 @@
       <w:pPr>
         <w:pStyle w:val="ListParagraph"/>
         <w:numPr>
+          <w:ilvl w:val="1"/>
+          <w:numId w:val="1"/>
+        </w:numPr>
+      </w:pPr>
+      <w:r>
+        <w:t>Pre-populate with random first name</w:t>
+      </w:r>
+      <w:r>
+        <w:t xml:space="preserve"> + “ISRI”</w:t>
+      </w:r>
+    </w:p>
+    <w:p>
+      <w:pPr>
+        <w:pStyle w:val="ListParagraph"/>
+        <w:numPr>
           <w:ilvl w:val="0"/>
           <w:numId w:val="1"/>
         </w:numPr>
@@ -800,6 +1334,18 @@
       <w:pPr>
         <w:pStyle w:val="ListParagraph"/>
         <w:numPr>
+          <w:ilvl w:val="1"/>
+          <w:numId w:val="1"/>
+        </w:numPr>
+      </w:pPr>
+      <w:r>
+        <w:t>Pre-populate with random county name + “ISRI”</w:t>
+      </w:r>
+    </w:p>
+    <w:p>
+      <w:pPr>
+        <w:pStyle w:val="ListParagraph"/>
+        <w:numPr>
           <w:ilvl w:val="0"/>
           <w:numId w:val="1"/>
         </w:numPr>
@@ -810,284 +1356,915 @@
     </w:p>
     <w:p>
       <w:pPr>
+        <w:pStyle w:val="ListParagraph"/>
+        <w:numPr>
+          <w:ilvl w:val="1"/>
+          <w:numId w:val="1"/>
+        </w:numPr>
+      </w:pPr>
+      <w:r>
+        <w:t>Pre-populate as “MTH”</w:t>
+      </w:r>
+    </w:p>
+    <w:p>
+      <w:pPr>
+        <w:pStyle w:val="ListParagraph"/>
+        <w:numPr>
+          <w:ilvl w:val="1"/>
+          <w:numId w:val="1"/>
+        </w:numPr>
+      </w:pPr>
+      <w:r>
+        <w:t>Valid values:</w:t>
+      </w:r>
+    </w:p>
+    <w:p>
+      <w:pPr>
+        <w:pStyle w:val="ListParagraph"/>
+        <w:numPr>
+          <w:ilvl w:val="2"/>
+          <w:numId w:val="1"/>
+        </w:numPr>
+      </w:pPr>
+      <w:r>
+        <w:t>: &lt;not indicated&gt;</w:t>
+      </w:r>
+    </w:p>
+    <w:p>
+      <w:pPr>
+        <w:pStyle w:val="ListParagraph"/>
+        <w:numPr>
+          <w:ilvl w:val="2"/>
+          <w:numId w:val="1"/>
+        </w:numPr>
+      </w:pPr>
+      <w:proofErr w:type="gramStart"/>
+      <w:r>
+        <w:t>BRO :</w:t>
+      </w:r>
+      <w:proofErr w:type="gramEnd"/>
+      <w:r>
+        <w:t xml:space="preserve"> Brother</w:t>
+      </w:r>
+    </w:p>
+    <w:p>
+      <w:pPr>
+        <w:pStyle w:val="ListParagraph"/>
+        <w:numPr>
+          <w:ilvl w:val="2"/>
+          <w:numId w:val="1"/>
+        </w:numPr>
+      </w:pPr>
+      <w:proofErr w:type="gramStart"/>
+      <w:r>
+        <w:t>CGV :</w:t>
+      </w:r>
+      <w:proofErr w:type="gramEnd"/>
+      <w:r>
+        <w:t xml:space="preserve"> Care giver</w:t>
+      </w:r>
+    </w:p>
+    <w:p>
+      <w:pPr>
+        <w:pStyle w:val="ListParagraph"/>
+        <w:numPr>
+          <w:ilvl w:val="2"/>
+          <w:numId w:val="1"/>
+        </w:numPr>
+      </w:pPr>
+      <w:proofErr w:type="gramStart"/>
+      <w:r>
+        <w:t>CHD :</w:t>
+      </w:r>
+      <w:proofErr w:type="gramEnd"/>
+      <w:r>
+        <w:t xml:space="preserve"> Child</w:t>
+      </w:r>
+    </w:p>
+    <w:p>
+      <w:pPr>
+        <w:pStyle w:val="ListParagraph"/>
+        <w:numPr>
+          <w:ilvl w:val="2"/>
+          <w:numId w:val="1"/>
+        </w:numPr>
+      </w:pPr>
+      <w:proofErr w:type="gramStart"/>
+      <w:r>
+        <w:t>FCH :</w:t>
+      </w:r>
+      <w:proofErr w:type="gramEnd"/>
+      <w:r>
+        <w:t xml:space="preserve"> Foster child</w:t>
+      </w:r>
+    </w:p>
+    <w:p>
+      <w:pPr>
+        <w:pStyle w:val="ListParagraph"/>
+        <w:numPr>
+          <w:ilvl w:val="2"/>
+          <w:numId w:val="1"/>
+        </w:numPr>
+      </w:pPr>
+      <w:proofErr w:type="gramStart"/>
+      <w:r>
+        <w:t>FTH :</w:t>
+      </w:r>
+      <w:proofErr w:type="gramEnd"/>
+      <w:r>
+        <w:t xml:space="preserve"> Father</w:t>
+      </w:r>
+    </w:p>
+    <w:p>
+      <w:pPr>
+        <w:pStyle w:val="ListParagraph"/>
+        <w:numPr>
+          <w:ilvl w:val="2"/>
+          <w:numId w:val="1"/>
+        </w:numPr>
+      </w:pPr>
+      <w:proofErr w:type="gramStart"/>
+      <w:r>
+        <w:t>GRD :</w:t>
+      </w:r>
+      <w:proofErr w:type="gramEnd"/>
+      <w:r>
+        <w:t xml:space="preserve"> Guardian</w:t>
+      </w:r>
+    </w:p>
+    <w:p>
+      <w:pPr>
+        <w:pStyle w:val="ListParagraph"/>
+        <w:numPr>
+          <w:ilvl w:val="2"/>
+          <w:numId w:val="1"/>
+        </w:numPr>
+      </w:pPr>
+      <w:proofErr w:type="gramStart"/>
+      <w:r>
+        <w:t>GRP :</w:t>
+      </w:r>
+      <w:proofErr w:type="gramEnd"/>
+      <w:r>
+        <w:t xml:space="preserve"> Grandparent</w:t>
+      </w:r>
+    </w:p>
+    <w:p>
+      <w:pPr>
+        <w:pStyle w:val="ListParagraph"/>
+        <w:numPr>
+          <w:ilvl w:val="2"/>
+          <w:numId w:val="1"/>
+        </w:numPr>
+      </w:pPr>
+      <w:proofErr w:type="gramStart"/>
+      <w:r>
+        <w:t>MTH :</w:t>
+      </w:r>
+      <w:proofErr w:type="gramEnd"/>
+      <w:r>
+        <w:t xml:space="preserve"> Mother</w:t>
+      </w:r>
+    </w:p>
+    <w:p>
+      <w:pPr>
+        <w:pStyle w:val="ListParagraph"/>
+        <w:numPr>
+          <w:ilvl w:val="2"/>
+          <w:numId w:val="1"/>
+        </w:numPr>
+      </w:pPr>
+      <w:proofErr w:type="gramStart"/>
+      <w:r>
+        <w:t>OTH :</w:t>
+      </w:r>
+      <w:proofErr w:type="gramEnd"/>
+      <w:r>
+        <w:t xml:space="preserve"> Other</w:t>
+      </w:r>
+    </w:p>
+    <w:p>
+      <w:pPr>
+        <w:pStyle w:val="ListParagraph"/>
+        <w:numPr>
+          <w:ilvl w:val="2"/>
+          <w:numId w:val="1"/>
+        </w:numPr>
+      </w:pPr>
+      <w:proofErr w:type="gramStart"/>
+      <w:r>
+        <w:t>PAR :</w:t>
+      </w:r>
+      <w:proofErr w:type="gramEnd"/>
+      <w:r>
+        <w:t xml:space="preserve"> Parent</w:t>
+      </w:r>
+    </w:p>
+    <w:p>
+      <w:pPr>
+        <w:pStyle w:val="ListParagraph"/>
+        <w:numPr>
+          <w:ilvl w:val="2"/>
+          <w:numId w:val="1"/>
+        </w:numPr>
+      </w:pPr>
+      <w:proofErr w:type="gramStart"/>
+      <w:r>
+        <w:t>SCH :</w:t>
+      </w:r>
+      <w:proofErr w:type="gramEnd"/>
+      <w:r>
+        <w:t xml:space="preserve"> Stepchild</w:t>
+      </w:r>
+    </w:p>
+    <w:p>
+      <w:pPr>
+        <w:pStyle w:val="ListParagraph"/>
+        <w:numPr>
+          <w:ilvl w:val="2"/>
+          <w:numId w:val="1"/>
+        </w:numPr>
+      </w:pPr>
+      <w:proofErr w:type="gramStart"/>
+      <w:r>
+        <w:t>SEL :</w:t>
+      </w:r>
+      <w:proofErr w:type="gramEnd"/>
+      <w:r>
+        <w:t xml:space="preserve"> Self</w:t>
+      </w:r>
+    </w:p>
+    <w:p>
+      <w:pPr>
+        <w:pStyle w:val="ListParagraph"/>
+        <w:numPr>
+          <w:ilvl w:val="2"/>
+          <w:numId w:val="1"/>
+        </w:numPr>
+      </w:pPr>
+      <w:proofErr w:type="gramStart"/>
+      <w:r>
+        <w:t>SIB :</w:t>
+      </w:r>
+      <w:proofErr w:type="gramEnd"/>
+      <w:r>
+        <w:t xml:space="preserve"> Sibling</w:t>
+      </w:r>
+    </w:p>
+    <w:p>
+      <w:pPr>
+        <w:pStyle w:val="ListParagraph"/>
+        <w:numPr>
+          <w:ilvl w:val="2"/>
+          <w:numId w:val="1"/>
+        </w:numPr>
+      </w:pPr>
+      <w:proofErr w:type="gramStart"/>
+      <w:r>
+        <w:t>SIS :</w:t>
+      </w:r>
+      <w:proofErr w:type="gramEnd"/>
+      <w:r>
+        <w:t xml:space="preserve"> Sister</w:t>
+      </w:r>
+    </w:p>
+    <w:p>
+      <w:pPr>
+        <w:pStyle w:val="ListParagraph"/>
+        <w:numPr>
+          <w:ilvl w:val="2"/>
+          <w:numId w:val="1"/>
+        </w:numPr>
+      </w:pPr>
+      <w:proofErr w:type="gramStart"/>
+      <w:r>
+        <w:t>SPO :</w:t>
+      </w:r>
+      <w:proofErr w:type="gramEnd"/>
+      <w:r>
+        <w:t xml:space="preserve"> Spouse</w:t>
+      </w:r>
+    </w:p>
+    <w:p>
+      <w:pPr>
         <w:pStyle w:val="Heading2"/>
       </w:pPr>
       <w:r>
+        <w:t>Vaccination Information</w:t>
+      </w:r>
+    </w:p>
+    <w:p>
+      <w:r>
+        <w:t xml:space="preserve">This is for future work but included here to give a more complete picture. </w:t>
+      </w:r>
+    </w:p>
+    <w:p>
+      <w:r>
+        <w:t>The application needs to support the entry of these type of immunization events:</w:t>
+      </w:r>
+    </w:p>
+    <w:p>
+      <w:pPr>
+        <w:pStyle w:val="ListParagraph"/>
+        <w:numPr>
+          <w:ilvl w:val="0"/>
+          <w:numId w:val="8"/>
+        </w:numPr>
+      </w:pPr>
+      <w:r>
+        <w:t>Administered immunization</w:t>
+      </w:r>
+    </w:p>
+    <w:p>
+      <w:pPr>
+        <w:pStyle w:val="ListParagraph"/>
+        <w:numPr>
+          <w:ilvl w:val="0"/>
+          <w:numId w:val="8"/>
+        </w:numPr>
+      </w:pPr>
+      <w:r>
+        <w:lastRenderedPageBreak/>
+        <w:t>Historical immunization</w:t>
+      </w:r>
+    </w:p>
+    <w:p>
+      <w:pPr>
+        <w:pStyle w:val="ListParagraph"/>
+        <w:numPr>
+          <w:ilvl w:val="0"/>
+          <w:numId w:val="8"/>
+        </w:numPr>
+      </w:pPr>
+      <w:r>
+        <w:t>Partial administration of immunization</w:t>
+      </w:r>
+    </w:p>
+    <w:p>
+      <w:pPr>
+        <w:pStyle w:val="ListParagraph"/>
+        <w:numPr>
+          <w:ilvl w:val="0"/>
+          <w:numId w:val="8"/>
+        </w:numPr>
+      </w:pPr>
+      <w:r>
+        <w:t>Refusal of immunization</w:t>
+      </w:r>
+    </w:p>
+    <w:p/>
+    <w:p>
+      <w:pPr>
+        <w:pStyle w:val="Heading2"/>
+      </w:pPr>
+      <w:r>
         <w:t>Serological Information</w:t>
       </w:r>
     </w:p>
     <w:p>
       <w:r>
-        <w:t xml:space="preserve">This is the focus of the first small group, we don’t yet know what we will collect here. Probably only a handful of fields. </w:t>
-      </w:r>
-    </w:p>
-    <w:p>
-      <w:pPr>
-        <w:pStyle w:val="Heading2"/>
-      </w:pPr>
-      <w:r>
-        <w:t>Connection Information</w:t>
-      </w:r>
-    </w:p>
-    <w:p>
-      <w:r>
-        <w:t xml:space="preserve">The </w:t>
+        <w:t>The group has not yet decided on VXU or ORU for the format. Most likely we will have to support both. The ORU requires additional information that the IIS won’t use and so we will probably hard code these values and not ask for them. This leaves just two fields:</w:t>
+      </w:r>
+    </w:p>
+    <w:p>
+      <w:pPr>
+        <w:pStyle w:val="ListParagraph"/>
+        <w:numPr>
+          <w:ilvl w:val="0"/>
+          <w:numId w:val="9"/>
+        </w:numPr>
+      </w:pPr>
+      <w:r>
+        <w:t>Serological Test</w:t>
+      </w:r>
+    </w:p>
+    <w:p>
+      <w:pPr>
+        <w:pStyle w:val="ListParagraph"/>
+        <w:numPr>
+          <w:ilvl w:val="1"/>
+          <w:numId w:val="9"/>
+        </w:numPr>
+      </w:pPr>
+      <w:r>
+        <w:t>Select Loinc codes taken from the Detected Examples spreadsheet, Loinc_Sarscov2_Export_20200527 tab</w:t>
+      </w:r>
+    </w:p>
+    <w:p>
+      <w:pPr>
+        <w:pStyle w:val="ListParagraph"/>
+        <w:numPr>
+          <w:ilvl w:val="0"/>
+          <w:numId w:val="9"/>
+        </w:numPr>
+      </w:pPr>
+      <w:r>
+        <w:t>Serological Test Result</w:t>
+      </w:r>
+    </w:p>
+    <w:p>
+      <w:pPr>
+        <w:pStyle w:val="ListParagraph"/>
+        <w:numPr>
+          <w:ilvl w:val="1"/>
+          <w:numId w:val="9"/>
+        </w:numPr>
+      </w:pPr>
+      <w:r>
+        <w:t>Any of the following values:</w:t>
+      </w:r>
+    </w:p>
+    <w:p>
+      <w:pPr>
+        <w:pStyle w:val="ListParagraph"/>
+        <w:numPr>
+          <w:ilvl w:val="2"/>
+          <w:numId w:val="9"/>
+        </w:numPr>
+      </w:pPr>
+      <w:r>
+        <w:t xml:space="preserve">125154007^Specimen unsatisfactory for </w:t>
       </w:r>
       <w:proofErr w:type="spellStart"/>
       <w:r>
-        <w:t>url</w:t>
+        <w:t>evaluation^SCT</w:t>
       </w:r>
       <w:proofErr w:type="spellEnd"/>
-      <w:r>
-        <w:t xml:space="preserve"> and credentials to use for connecting need to be collected so that the record can be submitted to the IIS. These fields include:</w:t>
-      </w:r>
-    </w:p>
-    <w:p>
-      <w:pPr>
-        <w:pStyle w:val="ListParagraph"/>
-        <w:numPr>
-          <w:ilvl w:val="0"/>
-          <w:numId w:val="2"/>
-        </w:numPr>
-      </w:pPr>
-      <w:r>
-        <w:t>URL of endpoint</w:t>
-      </w:r>
-    </w:p>
-    <w:p>
-      <w:pPr>
-        <w:pStyle w:val="ListParagraph"/>
-        <w:numPr>
-          <w:ilvl w:val="0"/>
-          <w:numId w:val="2"/>
-        </w:numPr>
-      </w:pPr>
-      <w:r>
-        <w:t>Connection Type</w:t>
-      </w:r>
-    </w:p>
-    <w:p>
-      <w:pPr>
-        <w:pStyle w:val="ListParagraph"/>
-        <w:numPr>
-          <w:ilvl w:val="0"/>
-          <w:numId w:val="2"/>
-        </w:numPr>
-      </w:pPr>
-      <w:r>
-        <w:t>Username</w:t>
-      </w:r>
-    </w:p>
-    <w:p>
-      <w:pPr>
-        <w:pStyle w:val="ListParagraph"/>
-        <w:numPr>
-          <w:ilvl w:val="0"/>
-          <w:numId w:val="2"/>
-        </w:numPr>
-      </w:pPr>
-      <w:r>
-        <w:t>Password</w:t>
-      </w:r>
-    </w:p>
-    <w:p>
-      <w:pPr>
-        <w:pStyle w:val="ListParagraph"/>
-        <w:numPr>
-          <w:ilvl w:val="0"/>
-          <w:numId w:val="2"/>
-        </w:numPr>
-      </w:pPr>
-      <w:r>
-        <w:t>Facility Id</w:t>
-      </w:r>
-    </w:p>
-    <w:p>
-      <w:pPr>
-        <w:pStyle w:val="ListParagraph"/>
-        <w:numPr>
-          <w:ilvl w:val="0"/>
-          <w:numId w:val="2"/>
-        </w:numPr>
-      </w:pPr>
-      <w:r>
-        <w:t>Other Id</w:t>
-      </w:r>
-    </w:p>
-    <w:p>
-      <w:pPr>
-        <w:pStyle w:val="ListParagraph"/>
-        <w:numPr>
-          <w:ilvl w:val="0"/>
-          <w:numId w:val="2"/>
-        </w:numPr>
-      </w:pPr>
-      <w:r>
-        <w:t>Transform script (multi-line box)</w:t>
-      </w:r>
-    </w:p>
-    <w:p>
-      <w:pPr>
-        <w:pStyle w:val="Heading2"/>
-      </w:pPr>
-      <w:r>
-        <w:t xml:space="preserve">Submit to IIS </w:t>
-      </w:r>
-    </w:p>
-    <w:p>
-      <w:r>
-        <w:t xml:space="preserve">At end of the data entry process a button that allows for submitting the record to the IIS. The information entered above should be encoded in an HL7 message and send to the IIS. The acknowledgement that is returned should be shown to the user along with a short description or title the indicates if the message as accepted or not. </w:t>
-      </w:r>
-    </w:p>
-    <w:p>
-      <w:r>
-        <w:t xml:space="preserve">After this the user can modify the data previously entered and submit again. </w:t>
-      </w:r>
-    </w:p>
-    <w:p>
-      <w:pPr>
-        <w:pStyle w:val="Heading1"/>
-      </w:pPr>
-      <w:r>
-        <w:lastRenderedPageBreak/>
-        <w:t>Extra Functionality</w:t>
-      </w:r>
-    </w:p>
-    <w:p>
-      <w:r>
-        <w:t xml:space="preserve">Here is a wish list of additional </w:t>
-      </w:r>
-      <w:proofErr w:type="gramStart"/>
-      <w:r>
-        <w:t>functionality</w:t>
-      </w:r>
-      <w:proofErr w:type="gramEnd"/>
-      <w:r>
-        <w:t xml:space="preserve"> that would be helpful for this next month, but not required:</w:t>
-      </w:r>
-    </w:p>
-    <w:p>
-      <w:pPr>
-        <w:pStyle w:val="ListParagraph"/>
-        <w:numPr>
-          <w:ilvl w:val="0"/>
-          <w:numId w:val="4"/>
-        </w:numPr>
-      </w:pPr>
-      <w:r>
-        <w:t xml:space="preserve">Allow entry of multiple patients, saving them in a quick pick list. </w:t>
-      </w:r>
-    </w:p>
-    <w:p>
-      <w:pPr>
-        <w:pStyle w:val="ListParagraph"/>
-        <w:numPr>
-          <w:ilvl w:val="0"/>
-          <w:numId w:val="4"/>
-        </w:numPr>
-      </w:pPr>
-      <w:r>
-        <w:t xml:space="preserve">Logic to generate a random patient of a certain age. User could then quickly get the basic patient information filled out with a couple of clicks so they could focus on testing serology. </w:t>
-      </w:r>
-      <w:r>
-        <w:t>(SMM/Tester has some support for helping with this.)</w:t>
-      </w:r>
-    </w:p>
-    <w:p>
-      <w:pPr>
-        <w:pStyle w:val="ListParagraph"/>
-        <w:numPr>
-          <w:ilvl w:val="0"/>
-          <w:numId w:val="4"/>
-        </w:numPr>
-      </w:pPr>
-      <w:r>
-        <w:t xml:space="preserve">Ability to save more than one the IIS connecting information so the user could select which patient is sent to which IIS.  </w:t>
-      </w:r>
-    </w:p>
-    <w:p>
-      <w:pPr>
-        <w:pStyle w:val="ListParagraph"/>
-        <w:numPr>
-          <w:ilvl w:val="0"/>
-          <w:numId w:val="4"/>
-        </w:numPr>
-      </w:pPr>
-      <w:r>
-        <w:t xml:space="preserve">Support setting up the IIS connection by accepting the SMM/Tester configuration file. (A text file that summarizes the connection.) This would save the user time in manually entering it in. </w:t>
-      </w:r>
-    </w:p>
-    <w:p>
-      <w:pPr>
-        <w:pStyle w:val="ListParagraph"/>
-        <w:numPr>
-          <w:ilvl w:val="0"/>
-          <w:numId w:val="4"/>
-        </w:numPr>
-      </w:pPr>
-      <w:r>
-        <w:t xml:space="preserve">Keep histories of successful submissions and unsuccessful ones. </w:t>
-      </w:r>
-    </w:p>
-    <w:p>
-      <w:pPr>
-        <w:pStyle w:val="ListParagraph"/>
-        <w:numPr>
-          <w:ilvl w:val="0"/>
-          <w:numId w:val="4"/>
-        </w:numPr>
-      </w:pPr>
-      <w:r>
-        <w:t>Make the histories “</w:t>
+    </w:p>
+    <w:p>
+      <w:pPr>
+        <w:pStyle w:val="ListParagraph"/>
+        <w:numPr>
+          <w:ilvl w:val="2"/>
+          <w:numId w:val="9"/>
+        </w:numPr>
+      </w:pPr>
+      <w:r>
+        <w:t>260373001^Detected^SCT</w:t>
+      </w:r>
+    </w:p>
+    <w:p>
+      <w:pPr>
+        <w:pStyle w:val="ListParagraph"/>
+        <w:numPr>
+          <w:ilvl w:val="2"/>
+          <w:numId w:val="9"/>
+        </w:numPr>
+      </w:pPr>
+      <w:r>
+        <w:t xml:space="preserve">260415000^Not </w:t>
       </w:r>
       <w:proofErr w:type="spellStart"/>
       <w:r>
-        <w:t>replayable</w:t>
+        <w:t>detected^SCT</w:t>
       </w:r>
       <w:proofErr w:type="spellEnd"/>
-      <w:r>
-        <w:t>”, user could select and run again.</w:t>
-      </w:r>
-    </w:p>
-    <w:p>
-      <w:pPr>
-        <w:pStyle w:val="ListParagraph"/>
-        <w:numPr>
-          <w:ilvl w:val="0"/>
-          <w:numId w:val="4"/>
-        </w:numPr>
-      </w:pPr>
-      <w:r>
-        <w:t xml:space="preserve">Add concept of “Submitting Flavor” that allows user to indicate how the system should behave. This will allow for enabling/disabling good/bad behavior for test purposes. See IIS Sandbox for demonstration of the idea. </w:t>
-      </w:r>
-    </w:p>
-    <w:p>
-      <w:pPr>
-        <w:pStyle w:val="ListParagraph"/>
-        <w:numPr>
-          <w:ilvl w:val="0"/>
-          <w:numId w:val="4"/>
-        </w:numPr>
-      </w:pPr>
-      <w:r>
-        <w:t xml:space="preserve">Add abilities to submit both good and bad HL7 messages depending on the flavor indicated by the user. </w:t>
-      </w:r>
-    </w:p>
-    <w:p>
-      <w:pPr>
-        <w:pStyle w:val="ListParagraph"/>
-        <w:numPr>
-          <w:ilvl w:val="0"/>
-          <w:numId w:val="4"/>
-        </w:numPr>
-      </w:pPr>
-      <w:r>
-        <w:t>Extra-Extra Functionality: C</w:t>
+    </w:p>
+    <w:p>
+      <w:pPr>
+        <w:pStyle w:val="ListParagraph"/>
+        <w:numPr>
+          <w:ilvl w:val="2"/>
+          <w:numId w:val="9"/>
+        </w:numPr>
+      </w:pPr>
+      <w:r>
+        <w:t>720735008^Presumptive POS^SCT</w:t>
+      </w:r>
+    </w:p>
+    <w:p>
+      <w:pPr>
+        <w:pStyle w:val="ListParagraph"/>
+        <w:numPr>
+          <w:ilvl w:val="2"/>
+          <w:numId w:val="9"/>
+        </w:numPr>
+      </w:pPr>
+      <w:r>
+        <w:t>419984006^Inconclusive^SCT</w:t>
+      </w:r>
+    </w:p>
+    <w:p>
+      <w:pPr>
+        <w:pStyle w:val="ListParagraph"/>
+        <w:numPr>
+          <w:ilvl w:val="2"/>
+          <w:numId w:val="9"/>
+        </w:numPr>
+      </w:pPr>
+      <w:r>
+        <w:t xml:space="preserve">720735008^Presumptive </w:t>
+      </w:r>
+      <w:proofErr w:type="spellStart"/>
+      <w:r>
+        <w:t>positive^SCT</w:t>
+      </w:r>
+      <w:proofErr w:type="spellEnd"/>
+    </w:p>
+    <w:p>
+      <w:pPr>
+        <w:pStyle w:val="ListParagraph"/>
+        <w:numPr>
+          <w:ilvl w:val="2"/>
+          <w:numId w:val="9"/>
+        </w:numPr>
+      </w:pPr>
+      <w:r>
+        <w:t>42425007^Equivocal^SCT</w:t>
+      </w:r>
+    </w:p>
+    <w:p>
+      <w:pPr>
+        <w:pStyle w:val="ListParagraph"/>
+        <w:numPr>
+          <w:ilvl w:val="2"/>
+          <w:numId w:val="9"/>
+        </w:numPr>
+      </w:pPr>
+      <w:r>
+        <w:t xml:space="preserve">PLR4348^Evidence of recent </w:t>
+      </w:r>
+      <w:proofErr w:type="spellStart"/>
+      <w:r>
+        <w:t>infection^PLR</w:t>
+      </w:r>
+      <w:proofErr w:type="spellEnd"/>
+    </w:p>
+    <w:p>
+      <w:pPr>
+        <w:pStyle w:val="ListParagraph"/>
+        <w:numPr>
+          <w:ilvl w:val="2"/>
+          <w:numId w:val="9"/>
+        </w:numPr>
+      </w:pPr>
+      <w:r>
+        <w:t xml:space="preserve">PLR4349^Evidence of past </w:t>
+      </w:r>
+      <w:proofErr w:type="spellStart"/>
+      <w:r>
+        <w:t>infection^PLR</w:t>
+      </w:r>
+      <w:proofErr w:type="spellEnd"/>
+    </w:p>
+    <w:p>
+      <w:pPr>
+        <w:pStyle w:val="ListParagraph"/>
+        <w:numPr>
+          <w:ilvl w:val="0"/>
+          <w:numId w:val="9"/>
+        </w:numPr>
+      </w:pPr>
+      <w:r>
+        <w:t xml:space="preserve">Serological </w:t>
+      </w:r>
+      <w:r>
+        <w:t>Test Date</w:t>
+      </w:r>
+    </w:p>
+    <w:p>
+      <w:pPr>
+        <w:pStyle w:val="ListParagraph"/>
+        <w:numPr>
+          <w:ilvl w:val="1"/>
+          <w:numId w:val="9"/>
+        </w:numPr>
+      </w:pPr>
+      <w:r>
+        <w:t>Default to today</w:t>
+      </w:r>
+    </w:p>
+    <w:p>
+      <w:r>
+        <w:t xml:space="preserve">Ideally the user should be able to add more than one report for a given user, but for the MVP just having one will be enough. </w:t>
       </w:r>
       <w:bookmarkStart w:id="0" w:name="_GoBack"/>
       <w:bookmarkEnd w:id="0"/>
-      <w:r>
-        <w:t xml:space="preserve">reate interface to allow querying the IIS to retrieve the matching record and then display that matching record on the screen. </w:t>
+    </w:p>
+    <w:p>
+      <w:pPr>
+        <w:pStyle w:val="Heading2"/>
+      </w:pPr>
+      <w:r>
+        <w:t>Connection Information</w:t>
+      </w:r>
+    </w:p>
+    <w:p>
+      <w:r>
+        <w:t xml:space="preserve">The </w:t>
+      </w:r>
+      <w:proofErr w:type="spellStart"/>
+      <w:r>
+        <w:t>url</w:t>
+      </w:r>
+      <w:proofErr w:type="spellEnd"/>
+      <w:r>
+        <w:t xml:space="preserve"> and credentials to use for connecting need to be collected so that the record can be submitted to the IIS. These fields include:</w:t>
+      </w:r>
+    </w:p>
+    <w:p>
+      <w:pPr>
+        <w:pStyle w:val="ListParagraph"/>
+        <w:numPr>
+          <w:ilvl w:val="0"/>
+          <w:numId w:val="2"/>
+        </w:numPr>
+      </w:pPr>
+      <w:r>
+        <w:t>URL of endpoint</w:t>
+      </w:r>
+    </w:p>
+    <w:p>
+      <w:pPr>
+        <w:pStyle w:val="ListParagraph"/>
+        <w:numPr>
+          <w:ilvl w:val="0"/>
+          <w:numId w:val="2"/>
+        </w:numPr>
+      </w:pPr>
+      <w:r>
+        <w:t>Connection Type</w:t>
+      </w:r>
+    </w:p>
+    <w:p>
+      <w:pPr>
+        <w:pStyle w:val="ListParagraph"/>
+        <w:numPr>
+          <w:ilvl w:val="0"/>
+          <w:numId w:val="2"/>
+        </w:numPr>
+      </w:pPr>
+      <w:r>
+        <w:t>Username</w:t>
+      </w:r>
+    </w:p>
+    <w:p>
+      <w:pPr>
+        <w:pStyle w:val="ListParagraph"/>
+        <w:numPr>
+          <w:ilvl w:val="0"/>
+          <w:numId w:val="2"/>
+        </w:numPr>
+      </w:pPr>
+      <w:r>
+        <w:t>Password</w:t>
+      </w:r>
+    </w:p>
+    <w:p>
+      <w:pPr>
+        <w:pStyle w:val="ListParagraph"/>
+        <w:numPr>
+          <w:ilvl w:val="0"/>
+          <w:numId w:val="2"/>
+        </w:numPr>
+      </w:pPr>
+      <w:r>
+        <w:t>Facility Id</w:t>
+      </w:r>
+    </w:p>
+    <w:p>
+      <w:pPr>
+        <w:pStyle w:val="ListParagraph"/>
+        <w:numPr>
+          <w:ilvl w:val="0"/>
+          <w:numId w:val="2"/>
+        </w:numPr>
+      </w:pPr>
+      <w:r>
+        <w:t>Other Id</w:t>
+      </w:r>
+    </w:p>
+    <w:p>
+      <w:pPr>
+        <w:pStyle w:val="ListParagraph"/>
+        <w:numPr>
+          <w:ilvl w:val="0"/>
+          <w:numId w:val="2"/>
+        </w:numPr>
+      </w:pPr>
+      <w:r>
+        <w:t>Transform script (multi-line box)</w:t>
+      </w:r>
+    </w:p>
+    <w:p>
+      <w:pPr>
+        <w:pStyle w:val="Heading2"/>
+      </w:pPr>
+      <w:r>
+        <w:t xml:space="preserve">Submit to IIS </w:t>
+      </w:r>
+    </w:p>
+    <w:p>
+      <w:r>
+        <w:t xml:space="preserve">At end of the data entry process a button that allows for submitting the record to the IIS. The information entered above should be encoded in an HL7 message and send to the IIS. The </w:t>
+      </w:r>
+      <w:r>
+        <w:lastRenderedPageBreak/>
+        <w:t xml:space="preserve">acknowledgement that is returned should be shown to the user along with a short description or title the indicates if the message as accepted or not. </w:t>
+      </w:r>
+    </w:p>
+    <w:p>
+      <w:r>
+        <w:t xml:space="preserve">After this the user can modify the data previously entered and submit again. </w:t>
+      </w:r>
+    </w:p>
+    <w:p>
+      <w:r>
+        <w:t>The submission screen will need to support multiple submission formats:</w:t>
+      </w:r>
+    </w:p>
+    <w:p>
+      <w:pPr>
+        <w:pStyle w:val="ListParagraph"/>
+        <w:numPr>
+          <w:ilvl w:val="0"/>
+          <w:numId w:val="7"/>
+        </w:numPr>
+      </w:pPr>
+      <w:r>
+        <w:t>VXU format</w:t>
+      </w:r>
+    </w:p>
+    <w:p>
+      <w:pPr>
+        <w:pStyle w:val="ListParagraph"/>
+        <w:numPr>
+          <w:ilvl w:val="0"/>
+          <w:numId w:val="7"/>
+        </w:numPr>
+      </w:pPr>
+      <w:r>
+        <w:t>ORU format</w:t>
+      </w:r>
+    </w:p>
+    <w:p>
+      <w:pPr>
+        <w:pStyle w:val="ListParagraph"/>
+        <w:numPr>
+          <w:ilvl w:val="0"/>
+          <w:numId w:val="7"/>
+        </w:numPr>
+      </w:pPr>
+      <w:r>
+        <w:t>ADT format (future work)</w:t>
+      </w:r>
+    </w:p>
+    <w:p>
+      <w:pPr>
+        <w:pStyle w:val="Heading1"/>
+      </w:pPr>
+      <w:r>
+        <w:t>Page Layout</w:t>
+      </w:r>
+    </w:p>
+    <w:p>
+      <w:r>
+        <w:t>We envision two screens. One is a form that allows users to build a happy-path message. We’ll make this screen simple but as user-friendly as possible. This screen will not prompt for information on the HL7 endpoint. Upon completing the form, the user is taken to the second screen.</w:t>
+      </w:r>
+    </w:p>
+    <w:p>
+      <w:r>
+        <w:t>The second screen can be accessed directly or as the subsequent step after the user fills out info on the first screen. This is where the user enters information to connect to the HL7 endpoint. It will feature a text area for an HL7 message. If the user arrived here from the first screen, the text area will be pre-populated with the HL7 generated from the form. The user is free to tweak that message or paste in their own.</w:t>
+      </w:r>
+    </w:p>
+    <w:p>
+      <w:pPr>
+        <w:pStyle w:val="Heading1"/>
+      </w:pPr>
+      <w:r>
+        <w:t>Extra Functionality</w:t>
+      </w:r>
+    </w:p>
+    <w:p>
+      <w:r>
+        <w:t xml:space="preserve">Here is a wish list of additional </w:t>
+      </w:r>
+      <w:proofErr w:type="gramStart"/>
+      <w:r>
+        <w:t>functionality</w:t>
+      </w:r>
+      <w:proofErr w:type="gramEnd"/>
+      <w:r>
+        <w:t xml:space="preserve"> that would be helpful for this next month, but not required:</w:t>
+      </w:r>
+    </w:p>
+    <w:p>
+      <w:pPr>
+        <w:pStyle w:val="ListParagraph"/>
+        <w:numPr>
+          <w:ilvl w:val="0"/>
+          <w:numId w:val="4"/>
+        </w:numPr>
+      </w:pPr>
+      <w:r>
+        <w:t xml:space="preserve">Allow entry of multiple patients, saving them in a quick pick list. </w:t>
+      </w:r>
+    </w:p>
+    <w:p>
+      <w:pPr>
+        <w:pStyle w:val="ListParagraph"/>
+        <w:numPr>
+          <w:ilvl w:val="0"/>
+          <w:numId w:val="4"/>
+        </w:numPr>
+      </w:pPr>
+      <w:r>
+        <w:t xml:space="preserve">Logic to generate a random patient of a certain age. User could then quickly get the basic patient information filled out with a couple of clicks so they could focus on testing serology. </w:t>
+      </w:r>
+      <w:r>
+        <w:t>(SMM/Tester has some support for helping with this.)</w:t>
+      </w:r>
+    </w:p>
+    <w:p>
+      <w:pPr>
+        <w:pStyle w:val="ListParagraph"/>
+        <w:numPr>
+          <w:ilvl w:val="0"/>
+          <w:numId w:val="4"/>
+        </w:numPr>
+      </w:pPr>
+      <w:r>
+        <w:t xml:space="preserve">Ability to save more than one the IIS connecting information so the user could select which patient is sent to which IIS.  </w:t>
+      </w:r>
+    </w:p>
+    <w:p>
+      <w:pPr>
+        <w:pStyle w:val="ListParagraph"/>
+        <w:numPr>
+          <w:ilvl w:val="0"/>
+          <w:numId w:val="4"/>
+        </w:numPr>
+      </w:pPr>
+      <w:r>
+        <w:t xml:space="preserve">Support setting up the IIS connection by accepting the SMM/Tester configuration file. (A text file that summarizes the connection.) This would save the user time in manually entering it in. </w:t>
+      </w:r>
+    </w:p>
+    <w:p>
+      <w:pPr>
+        <w:pStyle w:val="ListParagraph"/>
+        <w:numPr>
+          <w:ilvl w:val="0"/>
+          <w:numId w:val="4"/>
+        </w:numPr>
+      </w:pPr>
+      <w:r>
+        <w:t xml:space="preserve">Keep histories of successful submissions and unsuccessful ones. </w:t>
+      </w:r>
+    </w:p>
+    <w:p>
+      <w:pPr>
+        <w:pStyle w:val="ListParagraph"/>
+        <w:numPr>
+          <w:ilvl w:val="0"/>
+          <w:numId w:val="4"/>
+        </w:numPr>
+      </w:pPr>
+      <w:r>
+        <w:t>Make the histories “</w:t>
+      </w:r>
+      <w:proofErr w:type="spellStart"/>
+      <w:r>
+        <w:t>replayable</w:t>
+      </w:r>
+      <w:proofErr w:type="spellEnd"/>
+      <w:r>
+        <w:t>”, user could select and run again.</w:t>
+      </w:r>
+    </w:p>
+    <w:p>
+      <w:pPr>
+        <w:pStyle w:val="ListParagraph"/>
+        <w:numPr>
+          <w:ilvl w:val="0"/>
+          <w:numId w:val="4"/>
+        </w:numPr>
+      </w:pPr>
+      <w:r>
+        <w:t xml:space="preserve">Add concept of “Submitting Flavor” that allows user to indicate how the system should behave. This will allow for enabling/disabling good/bad behavior for test purposes. See IIS Sandbox for demonstration of the idea. </w:t>
+      </w:r>
+    </w:p>
+    <w:p>
+      <w:pPr>
+        <w:pStyle w:val="ListParagraph"/>
+        <w:numPr>
+          <w:ilvl w:val="0"/>
+          <w:numId w:val="4"/>
+        </w:numPr>
+      </w:pPr>
+      <w:r>
+        <w:t xml:space="preserve">Add abilities to submit both good and bad HL7 messages depending on the flavor indicated by the user. </w:t>
+      </w:r>
+    </w:p>
+    <w:p>
+      <w:pPr>
+        <w:pStyle w:val="ListParagraph"/>
+        <w:numPr>
+          <w:ilvl w:val="0"/>
+          <w:numId w:val="4"/>
+        </w:numPr>
+      </w:pPr>
+      <w:r>
+        <w:t xml:space="preserve">Extra-Extra Functionality: Create interface to allow querying the IIS to retrieve the matching record and then display that matching record on the screen. </w:t>
       </w:r>
     </w:p>
     <w:p/>
@@ -1121,7 +2298,7 @@
         <w:rFonts w:ascii="Symbol" w:hAnsi="Symbol" w:hint="default"/>
       </w:rPr>
     </w:lvl>
-    <w:lvl w:ilvl="1" w:tplc="04090003" w:tentative="1">
+    <w:lvl w:ilvl="1" w:tplc="04090003">
       <w:start w:val="1"/>
       <w:numFmt w:val="bullet"/>
       <w:lvlText w:val="o"/>
@@ -1133,7 +2310,7 @@
         <w:rFonts w:ascii="Courier New" w:hAnsi="Courier New" w:cs="Courier New" w:hint="default"/>
       </w:rPr>
     </w:lvl>
-    <w:lvl w:ilvl="2" w:tplc="04090005" w:tentative="1">
+    <w:lvl w:ilvl="2" w:tplc="04090005">
       <w:start w:val="1"/>
       <w:numFmt w:val="bullet"/>
       <w:lvlText w:val=""/>
@@ -1332,6 +2509,119 @@
     </w:lvl>
   </w:abstractNum>
   <w:abstractNum w:abstractNumId="2" w15:restartNumberingAfterBreak="0">
+    <w:nsid w:val="33674354"/>
+    <w:multiLevelType w:val="hybridMultilevel"/>
+    <w:tmpl w:val="861426B6"/>
+    <w:lvl w:ilvl="0" w:tplc="04090001">
+      <w:start w:val="1"/>
+      <w:numFmt w:val="bullet"/>
+      <w:lvlText w:val=""/>
+      <w:lvlJc w:val="left"/>
+      <w:pPr>
+        <w:ind w:left="720" w:hanging="360"/>
+      </w:pPr>
+      <w:rPr>
+        <w:rFonts w:ascii="Symbol" w:hAnsi="Symbol" w:hint="default"/>
+      </w:rPr>
+    </w:lvl>
+    <w:lvl w:ilvl="1" w:tplc="04090003" w:tentative="1">
+      <w:start w:val="1"/>
+      <w:numFmt w:val="bullet"/>
+      <w:lvlText w:val="o"/>
+      <w:lvlJc w:val="left"/>
+      <w:pPr>
+        <w:ind w:left="1440" w:hanging="360"/>
+      </w:pPr>
+      <w:rPr>
+        <w:rFonts w:ascii="Courier New" w:hAnsi="Courier New" w:cs="Courier New" w:hint="default"/>
+      </w:rPr>
+    </w:lvl>
+    <w:lvl w:ilvl="2" w:tplc="04090005" w:tentative="1">
+      <w:start w:val="1"/>
+      <w:numFmt w:val="bullet"/>
+      <w:lvlText w:val=""/>
+      <w:lvlJc w:val="left"/>
+      <w:pPr>
+        <w:ind w:left="2160" w:hanging="360"/>
+      </w:pPr>
+      <w:rPr>
+        <w:rFonts w:ascii="Wingdings" w:hAnsi="Wingdings" w:hint="default"/>
+      </w:rPr>
+    </w:lvl>
+    <w:lvl w:ilvl="3" w:tplc="04090001" w:tentative="1">
+      <w:start w:val="1"/>
+      <w:numFmt w:val="bullet"/>
+      <w:lvlText w:val=""/>
+      <w:lvlJc w:val="left"/>
+      <w:pPr>
+        <w:ind w:left="2880" w:hanging="360"/>
+      </w:pPr>
+      <w:rPr>
+        <w:rFonts w:ascii="Symbol" w:hAnsi="Symbol" w:hint="default"/>
+      </w:rPr>
+    </w:lvl>
+    <w:lvl w:ilvl="4" w:tplc="04090003" w:tentative="1">
+      <w:start w:val="1"/>
+      <w:numFmt w:val="bullet"/>
+      <w:lvlText w:val="o"/>
+      <w:lvlJc w:val="left"/>
+      <w:pPr>
+        <w:ind w:left="3600" w:hanging="360"/>
+      </w:pPr>
+      <w:rPr>
+        <w:rFonts w:ascii="Courier New" w:hAnsi="Courier New" w:cs="Courier New" w:hint="default"/>
+      </w:rPr>
+    </w:lvl>
+    <w:lvl w:ilvl="5" w:tplc="04090005" w:tentative="1">
+      <w:start w:val="1"/>
+      <w:numFmt w:val="bullet"/>
+      <w:lvlText w:val=""/>
+      <w:lvlJc w:val="left"/>
+      <w:pPr>
+        <w:ind w:left="4320" w:hanging="360"/>
+      </w:pPr>
+      <w:rPr>
+        <w:rFonts w:ascii="Wingdings" w:hAnsi="Wingdings" w:hint="default"/>
+      </w:rPr>
+    </w:lvl>
+    <w:lvl w:ilvl="6" w:tplc="04090001" w:tentative="1">
+      <w:start w:val="1"/>
+      <w:numFmt w:val="bullet"/>
+      <w:lvlText w:val=""/>
+      <w:lvlJc w:val="left"/>
+      <w:pPr>
+        <w:ind w:left="5040" w:hanging="360"/>
+      </w:pPr>
+      <w:rPr>
+        <w:rFonts w:ascii="Symbol" w:hAnsi="Symbol" w:hint="default"/>
+      </w:rPr>
+    </w:lvl>
+    <w:lvl w:ilvl="7" w:tplc="04090003" w:tentative="1">
+      <w:start w:val="1"/>
+      <w:numFmt w:val="bullet"/>
+      <w:lvlText w:val="o"/>
+      <w:lvlJc w:val="left"/>
+      <w:pPr>
+        <w:ind w:left="5760" w:hanging="360"/>
+      </w:pPr>
+      <w:rPr>
+        <w:rFonts w:ascii="Courier New" w:hAnsi="Courier New" w:cs="Courier New" w:hint="default"/>
+      </w:rPr>
+    </w:lvl>
+    <w:lvl w:ilvl="8" w:tplc="04090005" w:tentative="1">
+      <w:start w:val="1"/>
+      <w:numFmt w:val="bullet"/>
+      <w:lvlText w:val=""/>
+      <w:lvlJc w:val="left"/>
+      <w:pPr>
+        <w:ind w:left="6480" w:hanging="360"/>
+      </w:pPr>
+      <w:rPr>
+        <w:rFonts w:ascii="Wingdings" w:hAnsi="Wingdings" w:hint="default"/>
+      </w:rPr>
+    </w:lvl>
+  </w:abstractNum>
+  <w:abstractNum w:abstractNumId="3" w15:restartNumberingAfterBreak="0">
     <w:nsid w:val="39B80137"/>
     <w:multiLevelType w:val="hybridMultilevel"/>
     <w:tmpl w:val="AC582E1A"/>
@@ -1444,7 +2734,346 @@
       </w:rPr>
     </w:lvl>
   </w:abstractNum>
-  <w:abstractNum w:abstractNumId="3" w15:restartNumberingAfterBreak="0">
+  <w:abstractNum w:abstractNumId="4" w15:restartNumberingAfterBreak="0">
+    <w:nsid w:val="3C682ECC"/>
+    <w:multiLevelType w:val="hybridMultilevel"/>
+    <w:tmpl w:val="02E0A1A8"/>
+    <w:lvl w:ilvl="0" w:tplc="04090001">
+      <w:start w:val="1"/>
+      <w:numFmt w:val="bullet"/>
+      <w:lvlText w:val=""/>
+      <w:lvlJc w:val="left"/>
+      <w:pPr>
+        <w:ind w:left="720" w:hanging="360"/>
+      </w:pPr>
+      <w:rPr>
+        <w:rFonts w:ascii="Symbol" w:hAnsi="Symbol" w:hint="default"/>
+      </w:rPr>
+    </w:lvl>
+    <w:lvl w:ilvl="1" w:tplc="04090003" w:tentative="1">
+      <w:start w:val="1"/>
+      <w:numFmt w:val="bullet"/>
+      <w:lvlText w:val="o"/>
+      <w:lvlJc w:val="left"/>
+      <w:pPr>
+        <w:ind w:left="1440" w:hanging="360"/>
+      </w:pPr>
+      <w:rPr>
+        <w:rFonts w:ascii="Courier New" w:hAnsi="Courier New" w:cs="Courier New" w:hint="default"/>
+      </w:rPr>
+    </w:lvl>
+    <w:lvl w:ilvl="2" w:tplc="04090005" w:tentative="1">
+      <w:start w:val="1"/>
+      <w:numFmt w:val="bullet"/>
+      <w:lvlText w:val=""/>
+      <w:lvlJc w:val="left"/>
+      <w:pPr>
+        <w:ind w:left="2160" w:hanging="360"/>
+      </w:pPr>
+      <w:rPr>
+        <w:rFonts w:ascii="Wingdings" w:hAnsi="Wingdings" w:hint="default"/>
+      </w:rPr>
+    </w:lvl>
+    <w:lvl w:ilvl="3" w:tplc="04090001" w:tentative="1">
+      <w:start w:val="1"/>
+      <w:numFmt w:val="bullet"/>
+      <w:lvlText w:val=""/>
+      <w:lvlJc w:val="left"/>
+      <w:pPr>
+        <w:ind w:left="2880" w:hanging="360"/>
+      </w:pPr>
+      <w:rPr>
+        <w:rFonts w:ascii="Symbol" w:hAnsi="Symbol" w:hint="default"/>
+      </w:rPr>
+    </w:lvl>
+    <w:lvl w:ilvl="4" w:tplc="04090003" w:tentative="1">
+      <w:start w:val="1"/>
+      <w:numFmt w:val="bullet"/>
+      <w:lvlText w:val="o"/>
+      <w:lvlJc w:val="left"/>
+      <w:pPr>
+        <w:ind w:left="3600" w:hanging="360"/>
+      </w:pPr>
+      <w:rPr>
+        <w:rFonts w:ascii="Courier New" w:hAnsi="Courier New" w:cs="Courier New" w:hint="default"/>
+      </w:rPr>
+    </w:lvl>
+    <w:lvl w:ilvl="5" w:tplc="04090005" w:tentative="1">
+      <w:start w:val="1"/>
+      <w:numFmt w:val="bullet"/>
+      <w:lvlText w:val=""/>
+      <w:lvlJc w:val="left"/>
+      <w:pPr>
+        <w:ind w:left="4320" w:hanging="360"/>
+      </w:pPr>
+      <w:rPr>
+        <w:rFonts w:ascii="Wingdings" w:hAnsi="Wingdings" w:hint="default"/>
+      </w:rPr>
+    </w:lvl>
+    <w:lvl w:ilvl="6" w:tplc="04090001" w:tentative="1">
+      <w:start w:val="1"/>
+      <w:numFmt w:val="bullet"/>
+      <w:lvlText w:val=""/>
+      <w:lvlJc w:val="left"/>
+      <w:pPr>
+        <w:ind w:left="5040" w:hanging="360"/>
+      </w:pPr>
+      <w:rPr>
+        <w:rFonts w:ascii="Symbol" w:hAnsi="Symbol" w:hint="default"/>
+      </w:rPr>
+    </w:lvl>
+    <w:lvl w:ilvl="7" w:tplc="04090003" w:tentative="1">
+      <w:start w:val="1"/>
+      <w:numFmt w:val="bullet"/>
+      <w:lvlText w:val="o"/>
+      <w:lvlJc w:val="left"/>
+      <w:pPr>
+        <w:ind w:left="5760" w:hanging="360"/>
+      </w:pPr>
+      <w:rPr>
+        <w:rFonts w:ascii="Courier New" w:hAnsi="Courier New" w:cs="Courier New" w:hint="default"/>
+      </w:rPr>
+    </w:lvl>
+    <w:lvl w:ilvl="8" w:tplc="04090005" w:tentative="1">
+      <w:start w:val="1"/>
+      <w:numFmt w:val="bullet"/>
+      <w:lvlText w:val=""/>
+      <w:lvlJc w:val="left"/>
+      <w:pPr>
+        <w:ind w:left="6480" w:hanging="360"/>
+      </w:pPr>
+      <w:rPr>
+        <w:rFonts w:ascii="Wingdings" w:hAnsi="Wingdings" w:hint="default"/>
+      </w:rPr>
+    </w:lvl>
+  </w:abstractNum>
+  <w:abstractNum w:abstractNumId="5" w15:restartNumberingAfterBreak="0">
+    <w:nsid w:val="498837D4"/>
+    <w:multiLevelType w:val="hybridMultilevel"/>
+    <w:tmpl w:val="F8103A3C"/>
+    <w:lvl w:ilvl="0" w:tplc="04090001">
+      <w:start w:val="1"/>
+      <w:numFmt w:val="bullet"/>
+      <w:lvlText w:val=""/>
+      <w:lvlJc w:val="left"/>
+      <w:pPr>
+        <w:ind w:left="720" w:hanging="360"/>
+      </w:pPr>
+      <w:rPr>
+        <w:rFonts w:ascii="Symbol" w:hAnsi="Symbol" w:hint="default"/>
+      </w:rPr>
+    </w:lvl>
+    <w:lvl w:ilvl="1" w:tplc="04090003" w:tentative="1">
+      <w:start w:val="1"/>
+      <w:numFmt w:val="bullet"/>
+      <w:lvlText w:val="o"/>
+      <w:lvlJc w:val="left"/>
+      <w:pPr>
+        <w:ind w:left="1440" w:hanging="360"/>
+      </w:pPr>
+      <w:rPr>
+        <w:rFonts w:ascii="Courier New" w:hAnsi="Courier New" w:cs="Courier New" w:hint="default"/>
+      </w:rPr>
+    </w:lvl>
+    <w:lvl w:ilvl="2" w:tplc="04090005" w:tentative="1">
+      <w:start w:val="1"/>
+      <w:numFmt w:val="bullet"/>
+      <w:lvlText w:val=""/>
+      <w:lvlJc w:val="left"/>
+      <w:pPr>
+        <w:ind w:left="2160" w:hanging="360"/>
+      </w:pPr>
+      <w:rPr>
+        <w:rFonts w:ascii="Wingdings" w:hAnsi="Wingdings" w:hint="default"/>
+      </w:rPr>
+    </w:lvl>
+    <w:lvl w:ilvl="3" w:tplc="04090001" w:tentative="1">
+      <w:start w:val="1"/>
+      <w:numFmt w:val="bullet"/>
+      <w:lvlText w:val=""/>
+      <w:lvlJc w:val="left"/>
+      <w:pPr>
+        <w:ind w:left="2880" w:hanging="360"/>
+      </w:pPr>
+      <w:rPr>
+        <w:rFonts w:ascii="Symbol" w:hAnsi="Symbol" w:hint="default"/>
+      </w:rPr>
+    </w:lvl>
+    <w:lvl w:ilvl="4" w:tplc="04090003" w:tentative="1">
+      <w:start w:val="1"/>
+      <w:numFmt w:val="bullet"/>
+      <w:lvlText w:val="o"/>
+      <w:lvlJc w:val="left"/>
+      <w:pPr>
+        <w:ind w:left="3600" w:hanging="360"/>
+      </w:pPr>
+      <w:rPr>
+        <w:rFonts w:ascii="Courier New" w:hAnsi="Courier New" w:cs="Courier New" w:hint="default"/>
+      </w:rPr>
+    </w:lvl>
+    <w:lvl w:ilvl="5" w:tplc="04090005" w:tentative="1">
+      <w:start w:val="1"/>
+      <w:numFmt w:val="bullet"/>
+      <w:lvlText w:val=""/>
+      <w:lvlJc w:val="left"/>
+      <w:pPr>
+        <w:ind w:left="4320" w:hanging="360"/>
+      </w:pPr>
+      <w:rPr>
+        <w:rFonts w:ascii="Wingdings" w:hAnsi="Wingdings" w:hint="default"/>
+      </w:rPr>
+    </w:lvl>
+    <w:lvl w:ilvl="6" w:tplc="04090001" w:tentative="1">
+      <w:start w:val="1"/>
+      <w:numFmt w:val="bullet"/>
+      <w:lvlText w:val=""/>
+      <w:lvlJc w:val="left"/>
+      <w:pPr>
+        <w:ind w:left="5040" w:hanging="360"/>
+      </w:pPr>
+      <w:rPr>
+        <w:rFonts w:ascii="Symbol" w:hAnsi="Symbol" w:hint="default"/>
+      </w:rPr>
+    </w:lvl>
+    <w:lvl w:ilvl="7" w:tplc="04090003" w:tentative="1">
+      <w:start w:val="1"/>
+      <w:numFmt w:val="bullet"/>
+      <w:lvlText w:val="o"/>
+      <w:lvlJc w:val="left"/>
+      <w:pPr>
+        <w:ind w:left="5760" w:hanging="360"/>
+      </w:pPr>
+      <w:rPr>
+        <w:rFonts w:ascii="Courier New" w:hAnsi="Courier New" w:cs="Courier New" w:hint="default"/>
+      </w:rPr>
+    </w:lvl>
+    <w:lvl w:ilvl="8" w:tplc="04090005" w:tentative="1">
+      <w:start w:val="1"/>
+      <w:numFmt w:val="bullet"/>
+      <w:lvlText w:val=""/>
+      <w:lvlJc w:val="left"/>
+      <w:pPr>
+        <w:ind w:left="6480" w:hanging="360"/>
+      </w:pPr>
+      <w:rPr>
+        <w:rFonts w:ascii="Wingdings" w:hAnsi="Wingdings" w:hint="default"/>
+      </w:rPr>
+    </w:lvl>
+  </w:abstractNum>
+  <w:abstractNum w:abstractNumId="6" w15:restartNumberingAfterBreak="0">
+    <w:nsid w:val="5CFF6FFE"/>
+    <w:multiLevelType w:val="hybridMultilevel"/>
+    <w:tmpl w:val="5B486E7C"/>
+    <w:lvl w:ilvl="0" w:tplc="04090001">
+      <w:start w:val="1"/>
+      <w:numFmt w:val="bullet"/>
+      <w:lvlText w:val=""/>
+      <w:lvlJc w:val="left"/>
+      <w:pPr>
+        <w:ind w:left="720" w:hanging="360"/>
+      </w:pPr>
+      <w:rPr>
+        <w:rFonts w:ascii="Symbol" w:hAnsi="Symbol" w:hint="default"/>
+      </w:rPr>
+    </w:lvl>
+    <w:lvl w:ilvl="1" w:tplc="04090003">
+      <w:start w:val="1"/>
+      <w:numFmt w:val="bullet"/>
+      <w:lvlText w:val="o"/>
+      <w:lvlJc w:val="left"/>
+      <w:pPr>
+        <w:ind w:left="1440" w:hanging="360"/>
+      </w:pPr>
+      <w:rPr>
+        <w:rFonts w:ascii="Courier New" w:hAnsi="Courier New" w:cs="Courier New" w:hint="default"/>
+      </w:rPr>
+    </w:lvl>
+    <w:lvl w:ilvl="2" w:tplc="04090005">
+      <w:start w:val="1"/>
+      <w:numFmt w:val="bullet"/>
+      <w:lvlText w:val=""/>
+      <w:lvlJc w:val="left"/>
+      <w:pPr>
+        <w:ind w:left="2160" w:hanging="360"/>
+      </w:pPr>
+      <w:rPr>
+        <w:rFonts w:ascii="Wingdings" w:hAnsi="Wingdings" w:hint="default"/>
+      </w:rPr>
+    </w:lvl>
+    <w:lvl w:ilvl="3" w:tplc="04090001" w:tentative="1">
+      <w:start w:val="1"/>
+      <w:numFmt w:val="bullet"/>
+      <w:lvlText w:val=""/>
+      <w:lvlJc w:val="left"/>
+      <w:pPr>
+        <w:ind w:left="2880" w:hanging="360"/>
+      </w:pPr>
+      <w:rPr>
+        <w:rFonts w:ascii="Symbol" w:hAnsi="Symbol" w:hint="default"/>
+      </w:rPr>
+    </w:lvl>
+    <w:lvl w:ilvl="4" w:tplc="04090003" w:tentative="1">
+      <w:start w:val="1"/>
+      <w:numFmt w:val="bullet"/>
+      <w:lvlText w:val="o"/>
+      <w:lvlJc w:val="left"/>
+      <w:pPr>
+        <w:ind w:left="3600" w:hanging="360"/>
+      </w:pPr>
+      <w:rPr>
+        <w:rFonts w:ascii="Courier New" w:hAnsi="Courier New" w:cs="Courier New" w:hint="default"/>
+      </w:rPr>
+    </w:lvl>
+    <w:lvl w:ilvl="5" w:tplc="04090005" w:tentative="1">
+      <w:start w:val="1"/>
+      <w:numFmt w:val="bullet"/>
+      <w:lvlText w:val=""/>
+      <w:lvlJc w:val="left"/>
+      <w:pPr>
+        <w:ind w:left="4320" w:hanging="360"/>
+      </w:pPr>
+      <w:rPr>
+        <w:rFonts w:ascii="Wingdings" w:hAnsi="Wingdings" w:hint="default"/>
+      </w:rPr>
+    </w:lvl>
+    <w:lvl w:ilvl="6" w:tplc="04090001" w:tentative="1">
+      <w:start w:val="1"/>
+      <w:numFmt w:val="bullet"/>
+      <w:lvlText w:val=""/>
+      <w:lvlJc w:val="left"/>
+      <w:pPr>
+        <w:ind w:left="5040" w:hanging="360"/>
+      </w:pPr>
+      <w:rPr>
+        <w:rFonts w:ascii="Symbol" w:hAnsi="Symbol" w:hint="default"/>
+      </w:rPr>
+    </w:lvl>
+    <w:lvl w:ilvl="7" w:tplc="04090003" w:tentative="1">
+      <w:start w:val="1"/>
+      <w:numFmt w:val="bullet"/>
+      <w:lvlText w:val="o"/>
+      <w:lvlJc w:val="left"/>
+      <w:pPr>
+        <w:ind w:left="5760" w:hanging="360"/>
+      </w:pPr>
+      <w:rPr>
+        <w:rFonts w:ascii="Courier New" w:hAnsi="Courier New" w:cs="Courier New" w:hint="default"/>
+      </w:rPr>
+    </w:lvl>
+    <w:lvl w:ilvl="8" w:tplc="04090005" w:tentative="1">
+      <w:start w:val="1"/>
+      <w:numFmt w:val="bullet"/>
+      <w:lvlText w:val=""/>
+      <w:lvlJc w:val="left"/>
+      <w:pPr>
+        <w:ind w:left="6480" w:hanging="360"/>
+      </w:pPr>
+      <w:rPr>
+        <w:rFonts w:ascii="Wingdings" w:hAnsi="Wingdings" w:hint="default"/>
+      </w:rPr>
+    </w:lvl>
+  </w:abstractNum>
+  <w:abstractNum w:abstractNumId="7" w15:restartNumberingAfterBreak="0">
     <w:nsid w:val="737058F0"/>
     <w:multiLevelType w:val="hybridMultilevel"/>
     <w:tmpl w:val="8946D986"/>
@@ -1557,7 +3186,7 @@
       </w:rPr>
     </w:lvl>
   </w:abstractNum>
-  <w:abstractNum w:abstractNumId="4" w15:restartNumberingAfterBreak="0">
+  <w:abstractNum w:abstractNumId="8" w15:restartNumberingAfterBreak="0">
     <w:nsid w:val="739D14E1"/>
     <w:multiLevelType w:val="hybridMultilevel"/>
     <w:tmpl w:val="54D4D33E"/>
@@ -1674,16 +3303,28 @@
     <w:abstractNumId w:val="0"/>
   </w:num>
   <w:num w:numId="2">
-    <w:abstractNumId w:val="4"/>
+    <w:abstractNumId w:val="8"/>
   </w:num>
   <w:num w:numId="3">
-    <w:abstractNumId w:val="3"/>
+    <w:abstractNumId w:val="7"/>
   </w:num>
   <w:num w:numId="4">
-    <w:abstractNumId w:val="2"/>
+    <w:abstractNumId w:val="3"/>
   </w:num>
   <w:num w:numId="5">
     <w:abstractNumId w:val="1"/>
+  </w:num>
+  <w:num w:numId="6">
+    <w:abstractNumId w:val="4"/>
+  </w:num>
+  <w:num w:numId="7">
+    <w:abstractNumId w:val="2"/>
+  </w:num>
+  <w:num w:numId="8">
+    <w:abstractNumId w:val="5"/>
+  </w:num>
+  <w:num w:numId="9">
+    <w:abstractNumId w:val="6"/>
   </w:num>
 </w:numbering>
 </file>
@@ -1811,6 +3452,7 @@
     <w:lsdException w:name="HTML Sample" w:semiHidden="1" w:unhideWhenUsed="1"/>
     <w:lsdException w:name="HTML Typewriter" w:semiHidden="1" w:unhideWhenUsed="1"/>
     <w:lsdException w:name="HTML Variable" w:semiHidden="1" w:unhideWhenUsed="1"/>
+    <w:lsdException w:name="Normal Table" w:semiHidden="1" w:unhideWhenUsed="1"/>
     <w:lsdException w:name="annotation subject" w:semiHidden="1" w:unhideWhenUsed="1"/>
     <w:lsdException w:name="No List" w:semiHidden="1" w:unhideWhenUsed="1"/>
     <w:lsdException w:name="Outline List 1" w:semiHidden="1" w:unhideWhenUsed="1"/>
@@ -1856,9 +3498,11 @@
     <w:lsdException w:name="Table Subtle 1" w:semiHidden="1" w:unhideWhenUsed="1"/>
     <w:lsdException w:name="Table Subtle 2" w:semiHidden="1" w:unhideWhenUsed="1"/>
     <w:lsdException w:name="Table Web 1" w:semiHidden="1" w:unhideWhenUsed="1"/>
+    <w:lsdException w:name="Table Web 2" w:semiHidden="1" w:unhideWhenUsed="1"/>
     <w:lsdException w:name="Table Web 3" w:semiHidden="1" w:unhideWhenUsed="1"/>
     <w:lsdException w:name="Balloon Text" w:semiHidden="1" w:unhideWhenUsed="1"/>
     <w:lsdException w:name="Table Grid" w:uiPriority="39"/>
+    <w:lsdException w:name="Table Theme" w:semiHidden="1" w:unhideWhenUsed="1"/>
     <w:lsdException w:name="Placeholder Text" w:semiHidden="1"/>
     <w:lsdException w:name="No Spacing" w:uiPriority="1" w:qFormat="1"/>
     <w:lsdException w:name="Light Shading" w:uiPriority="60"/>
@@ -2553,4 +4197,16 @@
     </a:ext>
   </a:extLst>
 </a:theme>
+</file>
+
+<file path=customXml/item1.xml><?xml version="1.0" encoding="utf-8"?>
+<b:Sources xmlns:b="http://schemas.openxmlformats.org/officeDocument/2006/bibliography" xmlns="http://schemas.openxmlformats.org/officeDocument/2006/bibliography" SelectedStyle="\APASixthEditionOfficeOnline.xsl" StyleName="APA" Version="6"/>
+</file>
+
+<file path=customXml/itemProps1.xml><?xml version="1.0" encoding="utf-8"?>
+<ds:datastoreItem xmlns:ds="http://schemas.openxmlformats.org/officeDocument/2006/customXml" ds:itemID="{C11D149B-C7CC-49C9-BBCC-6919BDD20ECA}">
+  <ds:schemaRefs>
+    <ds:schemaRef ds:uri="http://schemas.openxmlformats.org/officeDocument/2006/bibliography"/>
+  </ds:schemaRefs>
+</ds:datastoreItem>
 </file>
</xml_diff>